<commit_message>
Added in more weapons, weapons toggle, and text documents for H.
</commit_message>
<xml_diff>
--- a/Flow Charts/Ai shotgunner tree 2.docx
+++ b/Flow Charts/Ai shotgunner tree 2.docx
@@ -1,6 +1,6 @@
 
 <file path=word/document.xml><?xml version="1.0" encoding="utf-8"?>
-<w:document xmlns:wpc="http://schemas.microsoft.com/office/word/2010/wordprocessingCanvas" xmlns:cx="http://schemas.microsoft.com/office/drawing/2014/chartex" xmlns:cx1="http://schemas.microsoft.com/office/drawing/2015/9/8/chartex" xmlns:mc="http://schemas.openxmlformats.org/markup-compatibility/2006" xmlns:o="urn:schemas-microsoft-com:office:office" xmlns:r="http://schemas.openxmlformats.org/officeDocument/2006/relationships" xmlns:m="http://schemas.openxmlformats.org/officeDocument/2006/math" xmlns:v="urn:schemas-microsoft-com:vml" xmlns:wp14="http://schemas.microsoft.com/office/word/2010/wordprocessingDrawing" xmlns:wp="http://schemas.openxmlformats.org/drawingml/2006/wordprocessingDrawing" xmlns:w10="urn:schemas-microsoft-com:office:word" xmlns:w="http://schemas.openxmlformats.org/wordprocessingml/2006/main" xmlns:w14="http://schemas.microsoft.com/office/word/2010/wordml" xmlns:w15="http://schemas.microsoft.com/office/word/2012/wordml" xmlns:w16se="http://schemas.microsoft.com/office/word/2015/wordml/symex" xmlns:wpg="http://schemas.microsoft.com/office/word/2010/wordprocessingGroup" xmlns:wpi="http://schemas.microsoft.com/office/word/2010/wordprocessingInk" xmlns:wne="http://schemas.microsoft.com/office/word/2006/wordml" xmlns:wps="http://schemas.microsoft.com/office/word/2010/wordprocessingShape" mc:Ignorable="w14 w15 w16se wp14">
+<w:document xmlns:wpc="http://schemas.microsoft.com/office/word/2010/wordprocessingCanvas" xmlns:cx="http://schemas.microsoft.com/office/drawing/2014/chartex" xmlns:mc="http://schemas.openxmlformats.org/markup-compatibility/2006" xmlns:o="urn:schemas-microsoft-com:office:office" xmlns:r="http://schemas.openxmlformats.org/officeDocument/2006/relationships" xmlns:m="http://schemas.openxmlformats.org/officeDocument/2006/math" xmlns:v="urn:schemas-microsoft-com:vml" xmlns:wp14="http://schemas.microsoft.com/office/word/2010/wordprocessingDrawing" xmlns:wp="http://schemas.openxmlformats.org/drawingml/2006/wordprocessingDrawing" xmlns:w10="urn:schemas-microsoft-com:office:word" xmlns:w="http://schemas.openxmlformats.org/wordprocessingml/2006/main" xmlns:w14="http://schemas.microsoft.com/office/word/2010/wordml" xmlns:w15="http://schemas.microsoft.com/office/word/2012/wordml" xmlns:w16se="http://schemas.microsoft.com/office/word/2015/wordml/symex" xmlns:wpg="http://schemas.microsoft.com/office/word/2010/wordprocessingGroup" xmlns:wpi="http://schemas.microsoft.com/office/word/2010/wordprocessingInk" xmlns:wne="http://schemas.microsoft.com/office/word/2006/wordml" xmlns:wps="http://schemas.microsoft.com/office/word/2010/wordprocessingShape" mc:Ignorable="w14 w15 w16se wp14">
   <w:body>
     <w:p>
       <w:r>
@@ -93,7 +93,7 @@
               </wp:anchor>
             </w:drawing>
           </mc:Choice>
-          <mc:Fallback>
+          <mc:Fallback xmlns:cx1="http://schemas.microsoft.com/office/drawing/2015/9/8/chartex">
             <w:pict>
               <v:shapetype w14:anchorId="54ED4331" id="_x0000_t176" coordsize="21600,21600" o:spt="176" adj="2700" path="m@0,qx0@0l0@2qy@0,21600l@1,21600qx21600@2l21600@0qy@1,xe">
                 <v:stroke joinstyle="miter"/>
@@ -233,7 +233,7 @@
               </wp:anchor>
             </w:drawing>
           </mc:Choice>
-          <mc:Fallback>
+          <mc:Fallback xmlns:cx1="http://schemas.microsoft.com/office/drawing/2015/9/8/chartex">
             <w:pict>
               <v:shapetype w14:anchorId="1286E3DA" id="_x0000_t202" coordsize="21600,21600" o:spt="202" path="m,l,21600r21600,l21600,xe">
                 <v:stroke joinstyle="miter"/>
@@ -355,7 +355,7 @@
               </wp:anchor>
             </w:drawing>
           </mc:Choice>
-          <mc:Fallback>
+          <mc:Fallback xmlns:cx1="http://schemas.microsoft.com/office/drawing/2015/9/8/chartex">
             <w:pict>
               <v:shape w14:anchorId="696CD7C2" id="_x0000_s1028" type="#_x0000_t202" style="position:absolute;margin-left:461.85pt;margin-top:54.9pt;width:103.2pt;height:24.6pt;z-index:-251650048;visibility:visible;mso-wrap-style:square;mso-width-percent:0;mso-height-percent:0;mso-wrap-distance-left:9pt;mso-wrap-distance-top:3.6pt;mso-wrap-distance-right:9pt;mso-wrap-distance-bottom:3.6pt;mso-position-horizontal:absolute;mso-position-horizontal-relative:page;mso-position-vertical:absolute;mso-position-vertical-relative:text;mso-width-percent:0;mso-height-percent:0;mso-width-relative:margin;mso-height-relative:margin;v-text-anchor:top" o:gfxdata="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" fillcolor="#4472c4 [3204]" strokecolor="#1f3763 [1604]" strokeweight="1pt">
                 <v:textbox>
@@ -469,25 +469,7 @@
                                 <w:sz w:val="26"/>
                                 <w:szCs w:val="26"/>
                               </w:rPr>
-                              <w:t xml:space="preserve"> “Space </w:t>
-                            </w:r>
-                            <w:proofErr w:type="spellStart"/>
-                            <w:r>
-                              <w:rPr>
-                                <w:rFonts w:ascii="Times New Roman" w:hAnsi="Times New Roman" w:cs="Times New Roman"/>
-                                <w:sz w:val="26"/>
-                                <w:szCs w:val="26"/>
-                              </w:rPr>
-                              <w:t>Shooty</w:t>
-                            </w:r>
-                            <w:proofErr w:type="spellEnd"/>
-                            <w:r>
-                              <w:rPr>
-                                <w:rFonts w:ascii="Times New Roman" w:hAnsi="Times New Roman" w:cs="Times New Roman"/>
-                                <w:sz w:val="26"/>
-                                <w:szCs w:val="26"/>
-                              </w:rPr>
-                              <w:t xml:space="preserve"> Project”</w:t>
+                              <w:t xml:space="preserve"> “Space Shooty Project”</w:t>
                             </w:r>
                           </w:p>
                           <w:p>
@@ -551,7 +533,7 @@
               </wp:anchor>
             </w:drawing>
           </mc:Choice>
-          <mc:Fallback>
+          <mc:Fallback xmlns:cx1="http://schemas.microsoft.com/office/drawing/2015/9/8/chartex">
             <w:pict>
               <v:shape w14:anchorId="13DABAF2" id="_x0000_s1029" type="#_x0000_t202" style="position:absolute;margin-left:343.2pt;margin-top:-62.4pt;width:185.9pt;height:110.6pt;z-index:-251627520;visibility:visible;mso-wrap-style:square;mso-width-percent:400;mso-height-percent:200;mso-wrap-distance-left:9pt;mso-wrap-distance-top:3.6pt;mso-wrap-distance-right:9pt;mso-wrap-distance-bottom:3.6pt;mso-position-horizontal:absolute;mso-position-horizontal-relative:text;mso-position-vertical:absolute;mso-position-vertical-relative:text;mso-width-percent:400;mso-height-percent:200;mso-width-relative:margin;mso-height-relative:margin;v-text-anchor:top" o:gfxdata="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" filled="f" stroked="f">
                 <v:textbox style="mso-fit-shape-to-text:t">
@@ -818,7 +800,7 @@
               </wp:anchor>
             </w:drawing>
           </mc:Choice>
-          <mc:Fallback>
+          <mc:Fallback xmlns:cx1="http://schemas.microsoft.com/office/drawing/2015/9/8/chartex">
             <w:pict>
               <v:shape w14:anchorId="550238F5" id="_x0000_s1030" type="#_x0000_t202" style="position:absolute;margin-left:-61.2pt;margin-top:-58.8pt;width:185.9pt;height:110.6pt;z-index:-251659265;visibility:visible;mso-wrap-style:square;mso-width-percent:400;mso-height-percent:200;mso-wrap-distance-left:9pt;mso-wrap-distance-top:3.6pt;mso-wrap-distance-right:9pt;mso-wrap-distance-bottom:3.6pt;mso-position-horizontal:absolute;mso-position-horizontal-relative:text;mso-position-vertical:absolute;mso-position-vertical-relative:text;mso-width-percent:400;mso-height-percent:200;mso-width-relative:margin;mso-height-relative:margin;v-text-anchor:top" o:gfxdata="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" stroked="f">
                 <v:textbox style="mso-fit-shape-to-text:t">
@@ -908,10 +890,7 @@
     </w:p>
     <w:p/>
     <w:p/>
-    <w:p>
-      <w:bookmarkStart w:id="0" w:name="_GoBack"/>
-      <w:bookmarkEnd w:id="0"/>
-    </w:p>
+    <w:p/>
     <w:p>
       <w:r>
         <w:rPr>
@@ -992,7 +971,7 @@
               </wp:anchor>
             </w:drawing>
           </mc:Choice>
-          <mc:Fallback>
+          <mc:Fallback xmlns:cx1="http://schemas.microsoft.com/office/drawing/2015/9/8/chartex">
             <w:pict>
               <v:shapetype w14:anchorId="161D4A6B" id="_x0000_t67" coordsize="21600,21600" o:spt="67" adj="16200,5400" path="m0@0l@1@0@1,0@2,0@2@0,21600@0,10800,21600xe">
                 <v:stroke joinstyle="miter"/>
@@ -1093,7 +1072,7 @@
               </wp:anchor>
             </w:drawing>
           </mc:Choice>
-          <mc:Fallback>
+          <mc:Fallback xmlns:cx1="http://schemas.microsoft.com/office/drawing/2015/9/8/chartex">
             <w:pict>
               <v:shape w14:anchorId="6ECC7E0E" id="_x0000_s1031" type="#_x0000_t202" style="position:absolute;margin-left:174pt;margin-top:6.05pt;width:71.25pt;height:24pt;z-index:-251586560;visibility:visible;mso-wrap-style:square;mso-width-percent:0;mso-height-percent:0;mso-wrap-distance-left:9pt;mso-wrap-distance-top:3.6pt;mso-wrap-distance-right:9pt;mso-wrap-distance-bottom:3.6pt;mso-position-horizontal:absolute;mso-position-horizontal-relative:text;mso-position-vertical:absolute;mso-position-vertical-relative:text;mso-width-percent:0;mso-height-percent:0;mso-width-relative:margin;mso-height-relative:margin;v-text-anchor:top" o:gfxdata="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" filled="f" stroked="f">
                 <v:textbox>
@@ -1213,7 +1192,7 @@
               </wp:anchor>
             </w:drawing>
           </mc:Choice>
-          <mc:Fallback>
+          <mc:Fallback xmlns:cx1="http://schemas.microsoft.com/office/drawing/2015/9/8/chartex">
             <w:pict>
               <v:shape w14:anchorId="462CA695" id="Flowchart: Alternate Process 203" o:spid="_x0000_s1032" type="#_x0000_t176" style="position:absolute;margin-left:162.7pt;margin-top:18.8pt;width:96.75pt;height:27.75pt;z-index:251703296;visibility:visible;mso-wrap-style:square;mso-width-percent:0;mso-height-percent:0;mso-wrap-distance-left:9pt;mso-wrap-distance-top:0;mso-wrap-distance-right:9pt;mso-wrap-distance-bottom:0;mso-position-horizontal:absolute;mso-position-horizontal-relative:text;mso-position-vertical:absolute;mso-position-vertical-relative:text;mso-width-percent:0;mso-height-percent:0;mso-width-relative:margin;mso-height-relative:margin;v-text-anchor:middle" o:gfxdata="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" fillcolor="#538135 [2409]" strokecolor="#2f528f" strokeweight="1pt">
                 <v:textbox>
@@ -1305,7 +1284,7 @@
               </wp:anchor>
             </w:drawing>
           </mc:Choice>
-          <mc:Fallback>
+          <mc:Fallback xmlns:cx1="http://schemas.microsoft.com/office/drawing/2015/9/8/chartex">
             <w:pict>
               <v:shape w14:anchorId="076294A2" id="Arrow: Down 202" o:spid="_x0000_s1026" type="#_x0000_t67" style="position:absolute;margin-left:198pt;margin-top:11.3pt;width:25.5pt;height:42pt;z-index:251701248;visibility:visible;mso-wrap-style:square;mso-wrap-distance-left:9pt;mso-wrap-distance-top:0;mso-wrap-distance-right:9pt;mso-wrap-distance-bottom:0;mso-position-horizontal:absolute;mso-position-horizontal-relative:text;mso-position-vertical:absolute;mso-position-vertical-relative:text;v-text-anchor:middle" o:gfxdata="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" adj="15043" fillcolor="yellow" strokecolor="windowText" strokeweight="1pt"/>
             </w:pict>
@@ -1414,7 +1393,7 @@
               </wp:anchor>
             </w:drawing>
           </mc:Choice>
-          <mc:Fallback>
+          <mc:Fallback xmlns:cx1="http://schemas.microsoft.com/office/drawing/2015/9/8/chartex">
             <w:pict>
               <v:shape w14:anchorId="69A9BF7B" id="Flowchart: Alternate Process 199" o:spid="_x0000_s1033" type="#_x0000_t176" style="position:absolute;margin-left:147pt;margin-top:17.35pt;width:132pt;height:47.25pt;z-index:251695104;visibility:visible;mso-wrap-style:square;mso-width-percent:0;mso-height-percent:0;mso-wrap-distance-left:9pt;mso-wrap-distance-top:0;mso-wrap-distance-right:9pt;mso-wrap-distance-bottom:0;mso-position-horizontal:absolute;mso-position-horizontal-relative:text;mso-position-vertical:absolute;mso-position-vertical-relative:text;mso-width-percent:0;mso-height-percent:0;mso-width-relative:margin;mso-height-relative:margin;v-text-anchor:middle" o:gfxdata="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" fillcolor="#4472c4 [3204]" strokecolor="#1f3763 [1604]" strokeweight="1pt">
                 <v:textbox>
@@ -1529,7 +1508,7 @@
               </wp:anchor>
             </w:drawing>
           </mc:Choice>
-          <mc:Fallback>
+          <mc:Fallback xmlns:cx1="http://schemas.microsoft.com/office/drawing/2015/9/8/chartex">
             <w:pict>
               <v:shape w14:anchorId="017D2CF1" id="_x0000_s1034" type="#_x0000_t202" style="position:absolute;margin-left:289.5pt;margin-top:.8pt;width:87pt;height:42.75pt;z-index:-251590656;visibility:visible;mso-wrap-style:square;mso-width-percent:0;mso-height-percent:0;mso-wrap-distance-left:9pt;mso-wrap-distance-top:3.6pt;mso-wrap-distance-right:9pt;mso-wrap-distance-bottom:3.6pt;mso-position-horizontal:absolute;mso-position-horizontal-relative:margin;mso-position-vertical:absolute;mso-position-vertical-relative:text;mso-width-percent:0;mso-height-percent:0;mso-width-relative:margin;mso-height-relative:margin;v-text-anchor:top" o:gfxdata="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" filled="f" stroked="f">
                 <v:textbox>
@@ -1631,7 +1610,7 @@
               </wp:anchor>
             </w:drawing>
           </mc:Choice>
-          <mc:Fallback>
+          <mc:Fallback xmlns:cx1="http://schemas.microsoft.com/office/drawing/2015/9/8/chartex">
             <w:pict>
               <v:shape w14:anchorId="7AB61B93" id="_x0000_s1035" type="#_x0000_t202" style="position:absolute;margin-left:153pt;margin-top:.85pt;width:126pt;height:24pt;z-index:-251607040;visibility:visible;mso-wrap-style:square;mso-width-percent:0;mso-height-percent:0;mso-wrap-distance-left:9pt;mso-wrap-distance-top:3.6pt;mso-wrap-distance-right:9pt;mso-wrap-distance-bottom:3.6pt;mso-position-horizontal:absolute;mso-position-horizontal-relative:text;mso-position-vertical:absolute;mso-position-vertical-relative:text;mso-width-percent:0;mso-height-percent:0;mso-width-relative:margin;mso-height-relative:margin;v-text-anchor:top" o:gfxdata="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" filled="f" stroked="f">
                 <v:textbox>
@@ -1716,7 +1695,7 @@
               </wp:anchor>
             </w:drawing>
           </mc:Choice>
-          <mc:Fallback>
+          <mc:Fallback xmlns:cx1="http://schemas.microsoft.com/office/drawing/2015/9/8/chartex">
             <w:pict>
               <v:shape w14:anchorId="1C5C7DE3" id="Arrow: Down 204" o:spid="_x0000_s1026" type="#_x0000_t67" style="position:absolute;margin-left:199.5pt;margin-top:3.15pt;width:25.5pt;height:31.5pt;z-index:251705344;visibility:visible;mso-wrap-style:square;mso-height-percent:0;mso-wrap-distance-left:9pt;mso-wrap-distance-top:0;mso-wrap-distance-right:9pt;mso-wrap-distance-bottom:0;mso-position-horizontal:absolute;mso-position-horizontal-relative:text;mso-position-vertical:absolute;mso-position-vertical-relative:text;mso-height-percent:0;mso-height-relative:margin;v-text-anchor:middle" o:gfxdata="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" adj="12857" fillcolor="yellow" strokecolor="windowText" strokeweight="1pt"/>
             </w:pict>
@@ -1801,7 +1780,7 @@
               </wp:anchor>
             </w:drawing>
           </mc:Choice>
-          <mc:Fallback>
+          <mc:Fallback xmlns:cx1="http://schemas.microsoft.com/office/drawing/2015/9/8/chartex">
             <w:pict>
               <v:shape w14:anchorId="3162A8EC" id="Bent-Up Arrow 4" o:spid="_x0000_s1026" style="position:absolute;margin-left:232.55pt;margin-top:11.45pt;width:162pt;height:51pt;rotation:90;flip:x;z-index:251737088;visibility:visible;mso-wrap-style:square;mso-width-percent:0;mso-height-percent:0;mso-wrap-distance-left:9pt;mso-wrap-distance-top:0;mso-wrap-distance-right:9pt;mso-wrap-distance-bottom:0;mso-position-horizontal:absolute;mso-position-horizontal-relative:text;mso-position-vertical:absolute;mso-position-vertical-relative:text;mso-width-percent:0;mso-height-percent:0;mso-width-relative:margin;mso-height-relative:margin;v-text-anchor:middle" coordsize="2057398,647700" o:gfxdata="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" path="m,485775r1814511,l1814511,161925r-80963,l1895473,r161925,161925l1976436,161925r,485775l,647700,,485775xe" fillcolor="yellow" strokecolor="black [3213]" strokeweight="1pt">
                 <v:stroke joinstyle="miter"/>
@@ -1819,140 +1798,7 @@
         <mc:AlternateContent>
           <mc:Choice Requires="wps">
             <w:drawing>
-              <wp:anchor distT="45720" distB="45720" distL="114300" distR="114300" simplePos="0" relativeHeight="251727872" behindDoc="1" locked="0" layoutInCell="1" allowOverlap="1" wp14:anchorId="26BE19DD" wp14:editId="21961830">
-                <wp:simplePos x="0" y="0"/>
-                <wp:positionH relativeFrom="margin">
-                  <wp:posOffset>2981325</wp:posOffset>
-                </wp:positionH>
-                <wp:positionV relativeFrom="paragraph">
-                  <wp:posOffset>2573655</wp:posOffset>
-                </wp:positionV>
-                <wp:extent cx="2066925" cy="314325"/>
-                <wp:effectExtent l="0" t="0" r="0" b="0"/>
-                <wp:wrapNone/>
-                <wp:docPr id="221" name="Text Box 2"/>
-                <wp:cNvGraphicFramePr>
-                  <a:graphicFrameLocks xmlns:a="http://schemas.openxmlformats.org/drawingml/2006/main"/>
-                </wp:cNvGraphicFramePr>
-                <a:graphic xmlns:a="http://schemas.openxmlformats.org/drawingml/2006/main">
-                  <a:graphicData uri="http://schemas.microsoft.com/office/word/2010/wordprocessingShape">
-                    <wps:wsp>
-                      <wps:cNvSpPr txBox="1">
-                        <a:spLocks noChangeArrowheads="1"/>
-                      </wps:cNvSpPr>
-                      <wps:spPr bwMode="auto">
-                        <a:xfrm>
-                          <a:off x="0" y="0"/>
-                          <a:ext cx="2066925" cy="314325"/>
-                        </a:xfrm>
-                        <a:prstGeom prst="rect">
-                          <a:avLst/>
-                        </a:prstGeom>
-                        <a:noFill/>
-                        <a:ln w="9525">
-                          <a:noFill/>
-                          <a:miter lim="800000"/>
-                          <a:headEnd/>
-                          <a:tailEnd/>
-                        </a:ln>
-                      </wps:spPr>
-                      <wps:txbx>
-                        <w:txbxContent>
-                          <w:p>
-                            <w:pPr>
-                              <w:rPr>
-                                <w:rFonts w:ascii="Times New Roman" w:hAnsi="Times New Roman" w:cs="Times New Roman"/>
-                                <w:color w:val="FF0000"/>
-                                <w:sz w:val="26"/>
-                                <w:szCs w:val="26"/>
-                              </w:rPr>
-                            </w:pPr>
-                            <w:r>
-                              <w:rPr>
-                                <w:rFonts w:ascii="Times New Roman" w:hAnsi="Times New Roman" w:cs="Times New Roman"/>
-                                <w:color w:val="FF0000"/>
-                                <w:sz w:val="26"/>
-                                <w:szCs w:val="26"/>
-                              </w:rPr>
-                              <w:t>Ψ</w:t>
-                            </w:r>
-                            <w:r>
-                              <w:rPr>
-                                <w:rFonts w:ascii="Times New Roman" w:hAnsi="Times New Roman" w:cs="Times New Roman"/>
-                                <w:color w:val="FF0000"/>
-                                <w:sz w:val="26"/>
-                                <w:szCs w:val="26"/>
-                              </w:rPr>
-                              <w:t>’s after entering the block</w:t>
-                            </w:r>
-                          </w:p>
-                        </w:txbxContent>
-                      </wps:txbx>
-                      <wps:bodyPr rot="0" vert="horz" wrap="square" lIns="91440" tIns="45720" rIns="91440" bIns="45720" anchor="t" anchorCtr="0">
-                        <a:noAutofit/>
-                      </wps:bodyPr>
-                    </wps:wsp>
-                  </a:graphicData>
-                </a:graphic>
-                <wp14:sizeRelH relativeFrom="margin">
-                  <wp14:pctWidth>0</wp14:pctWidth>
-                </wp14:sizeRelH>
-                <wp14:sizeRelV relativeFrom="margin">
-                  <wp14:pctHeight>0</wp14:pctHeight>
-                </wp14:sizeRelV>
-              </wp:anchor>
-            </w:drawing>
-          </mc:Choice>
-          <mc:Fallback>
-            <w:pict>
-              <v:shape w14:anchorId="26BE19DD" id="_x0000_s1036" type="#_x0000_t202" style="position:absolute;margin-left:234.75pt;margin-top:202.65pt;width:162.75pt;height:24.75pt;z-index:-251588608;visibility:visible;mso-wrap-style:square;mso-width-percent:0;mso-height-percent:0;mso-wrap-distance-left:9pt;mso-wrap-distance-top:3.6pt;mso-wrap-distance-right:9pt;mso-wrap-distance-bottom:3.6pt;mso-position-horizontal:absolute;mso-position-horizontal-relative:margin;mso-position-vertical:absolute;mso-position-vertical-relative:text;mso-width-percent:0;mso-height-percent:0;mso-width-relative:margin;mso-height-relative:margin;v-text-anchor:top" o:gfxdata="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" filled="f" stroked="f">
-                <v:textbox>
-                  <w:txbxContent>
-                    <w:p>
-                      <w:pPr>
-                        <w:rPr>
-                          <w:rFonts w:ascii="Times New Roman" w:hAnsi="Times New Roman" w:cs="Times New Roman"/>
-                          <w:color w:val="FF0000"/>
-                          <w:sz w:val="26"/>
-                          <w:szCs w:val="26"/>
-                        </w:rPr>
-                      </w:pPr>
-                      <w:r>
-                        <w:rPr>
-                          <w:rFonts w:ascii="Times New Roman" w:hAnsi="Times New Roman" w:cs="Times New Roman"/>
-                          <w:color w:val="FF0000"/>
-                          <w:sz w:val="26"/>
-                          <w:szCs w:val="26"/>
-                        </w:rPr>
-                        <w:t>Ψ</w:t>
-                      </w:r>
-                      <w:r>
-                        <w:rPr>
-                          <w:rFonts w:ascii="Times New Roman" w:hAnsi="Times New Roman" w:cs="Times New Roman"/>
-                          <w:color w:val="FF0000"/>
-                          <w:sz w:val="26"/>
-                          <w:szCs w:val="26"/>
-                        </w:rPr>
-                        <w:t>’s after entering the block</w:t>
-                      </w:r>
-                    </w:p>
-                  </w:txbxContent>
-                </v:textbox>
-                <w10:wrap anchorx="margin"/>
-              </v:shape>
-            </w:pict>
-          </mc:Fallback>
-        </mc:AlternateContent>
-      </w:r>
-      <w:r>
-        <w:rPr>
-          <w:noProof/>
-          <w:lang w:eastAsia="en-CA"/>
-        </w:rPr>
-        <mc:AlternateContent>
-          <mc:Choice Requires="wps">
-            <w:drawing>
-              <wp:anchor distT="0" distB="0" distL="114300" distR="114300" simplePos="0" relativeHeight="251723776" behindDoc="0" locked="0" layoutInCell="1" allowOverlap="1" wp14:anchorId="7DAEC533" wp14:editId="20294015">
+              <wp:anchor distT="0" distB="0" distL="114300" distR="114300" simplePos="0" relativeHeight="251723776" behindDoc="0" locked="0" layoutInCell="1" allowOverlap="1" wp14:anchorId="7DAEC533" wp14:editId="122C75AD">
                 <wp:simplePos x="0" y="0"/>
                 <wp:positionH relativeFrom="column">
                   <wp:posOffset>2552700</wp:posOffset>
@@ -2009,7 +1855,23 @@
           </mc:Choice>
           <mc:Fallback>
             <w:pict>
-              <v:shape w14:anchorId="44333C42" id="Arrow: Down 219" o:spid="_x0000_s1026" type="#_x0000_t67" style="position:absolute;margin-left:201pt;margin-top:51.9pt;width:19.5pt;height:23.25pt;z-index:251723776;visibility:visible;mso-wrap-style:square;mso-width-percent:0;mso-height-percent:0;mso-wrap-distance-left:9pt;mso-wrap-distance-top:0;mso-wrap-distance-right:9pt;mso-wrap-distance-bottom:0;mso-position-horizontal:absolute;mso-position-horizontal-relative:text;mso-position-vertical:absolute;mso-position-vertical-relative:text;mso-width-percent:0;mso-height-percent:0;mso-width-relative:margin;mso-height-relative:margin;v-text-anchor:middle" o:gfxdata="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" adj="12542" fillcolor="yellow" strokecolor="windowText" strokeweight="1pt"/>
+              <v:shapetype w14:anchorId="6D7B6697" id="_x0000_t67" coordsize="21600,21600" o:spt="67" adj="16200,5400" path="m0@0l@1@0@1,0@2,0@2@0,21600@0,10800,21600xe">
+                <v:stroke joinstyle="miter"/>
+                <v:formulas>
+                  <v:f eqn="val #0"/>
+                  <v:f eqn="val #1"/>
+                  <v:f eqn="sum height 0 #1"/>
+                  <v:f eqn="sum 10800 0 #1"/>
+                  <v:f eqn="sum width 0 #0"/>
+                  <v:f eqn="prod @4 @3 10800"/>
+                  <v:f eqn="sum width 0 @5"/>
+                </v:formulas>
+                <v:path o:connecttype="custom" o:connectlocs="10800,0;0,@0;10800,21600;21600,@0" o:connectangles="270,180,90,0" textboxrect="@1,0,@2,@6"/>
+                <v:handles>
+                  <v:h position="#1,#0" xrange="0,10800" yrange="0,21600"/>
+                </v:handles>
+              </v:shapetype>
+              <v:shape id="Arrow: Down 219" o:spid="_x0000_s1026" type="#_x0000_t67" style="position:absolute;margin-left:201pt;margin-top:51.9pt;width:19.5pt;height:23.25pt;z-index:251723776;visibility:visible;mso-wrap-style:square;mso-width-percent:0;mso-height-percent:0;mso-wrap-distance-left:9pt;mso-wrap-distance-top:0;mso-wrap-distance-right:9pt;mso-wrap-distance-bottom:0;mso-position-horizontal:absolute;mso-position-horizontal-relative:text;mso-position-vertical:absolute;mso-position-vertical-relative:text;mso-width-percent:0;mso-height-percent:0;mso-width-relative:margin;mso-height-relative:margin;v-text-anchor:middle" o:gfxdata="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" adj="12542" fillcolor="yellow" strokecolor="windowText" strokeweight="1pt"/>
             </w:pict>
           </mc:Fallback>
         </mc:AlternateContent>
@@ -2077,7 +1939,7 @@
               </wp:anchor>
             </w:drawing>
           </mc:Choice>
-          <mc:Fallback>
+          <mc:Fallback xmlns:cx1="http://schemas.microsoft.com/office/drawing/2015/9/8/chartex">
             <w:pict>
               <v:shape w14:anchorId="2C524B5B" id="Arrow: Down 209" o:spid="_x0000_s1026" type="#_x0000_t67" style="position:absolute;margin-left:204pt;margin-top:130.65pt;width:15.75pt;height:17.25pt;z-index:251714560;visibility:visible;mso-wrap-style:square;mso-width-percent:0;mso-height-percent:0;mso-wrap-distance-left:9pt;mso-wrap-distance-top:0;mso-wrap-distance-right:9pt;mso-wrap-distance-bottom:0;mso-position-horizontal:absolute;mso-position-horizontal-relative:text;mso-position-vertical:absolute;mso-position-vertical-relative:text;mso-width-percent:0;mso-height-percent:0;mso-width-relative:margin;mso-height-relative:margin;v-text-anchor:middle" o:gfxdata="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" adj="11739" fillcolor="yellow" strokecolor="windowText" strokeweight="1pt"/>
             </w:pict>
@@ -2179,7 +2041,7 @@
               </wp:anchor>
             </w:drawing>
           </mc:Choice>
-          <mc:Fallback>
+          <mc:Fallback xmlns:cx1="http://schemas.microsoft.com/office/drawing/2015/9/8/chartex">
             <w:pict>
               <v:shape w14:anchorId="7EFBAC46" id="Flowchart: Alternate Process 218" o:spid="_x0000_s1037" type="#_x0000_t176" style="position:absolute;margin-left:162pt;margin-top:17.05pt;width:101.25pt;height:32.25pt;z-index:251721728;visibility:visible;mso-wrap-style:square;mso-width-percent:0;mso-height-percent:0;mso-wrap-distance-left:9pt;mso-wrap-distance-top:0;mso-wrap-distance-right:9pt;mso-wrap-distance-bottom:0;mso-position-horizontal:absolute;mso-position-horizontal-relative:text;mso-position-vertical:absolute;mso-position-vertical-relative:text;mso-width-percent:0;mso-height-percent:0;mso-width-relative:margin;mso-height-relative:margin;v-text-anchor:middle" o:gfxdata="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" fillcolor="#4472c4 [3204]" strokecolor="#1f3763 [1604]" strokeweight="1pt">
                 <v:textbox>
@@ -2348,7 +2210,7 @@
               </wp:anchor>
             </w:drawing>
           </mc:Choice>
-          <mc:Fallback>
+          <mc:Fallback xmlns:cx1="http://schemas.microsoft.com/office/drawing/2015/9/8/chartex">
             <w:pict>
               <v:shape w14:anchorId="1B350905" id="Flowchart: Alternate Process 207" o:spid="_x0000_s1038" type="#_x0000_t176" style="position:absolute;margin-left:148.6pt;margin-top:78.9pt;width:131.25pt;height:49.5pt;z-index:251711488;visibility:visible;mso-wrap-style:square;mso-width-percent:0;mso-height-percent:0;mso-wrap-distance-left:9pt;mso-wrap-distance-top:0;mso-wrap-distance-right:9pt;mso-wrap-distance-bottom:0;mso-position-horizontal:absolute;mso-position-horizontal-relative:text;mso-position-vertical:absolute;mso-position-vertical-relative:text;mso-width-percent:0;mso-height-percent:0;mso-width-relative:margin;mso-height-relative:margin;v-text-anchor:middle" o:gfxdata="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" fillcolor="#4472c4" strokecolor="#2f528f" strokeweight="1pt">
                 <v:textbox>
@@ -2514,7 +2376,7 @@
               </wp:anchor>
             </w:drawing>
           </mc:Choice>
-          <mc:Fallback>
+          <mc:Fallback xmlns:cx1="http://schemas.microsoft.com/office/drawing/2015/9/8/chartex">
             <w:pict>
               <v:shape w14:anchorId="4A84B05E" id="Flowchart: Alternate Process 211" o:spid="_x0000_s1039" type="#_x0000_t176" style="position:absolute;margin-left:153.75pt;margin-top:235.65pt;width:114.75pt;height:30pt;z-index:251718656;visibility:visible;mso-wrap-style:square;mso-width-percent:0;mso-height-percent:0;mso-wrap-distance-left:9pt;mso-wrap-distance-top:0;mso-wrap-distance-right:9pt;mso-wrap-distance-bottom:0;mso-position-horizontal:absolute;mso-position-horizontal-relative:text;mso-position-vertical:absolute;mso-position-vertical-relative:text;mso-width-percent:0;mso-height-percent:0;mso-width-relative:margin;mso-height-relative:margin;v-text-anchor:middle" o:gfxdata="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" fillcolor="#4472c4" strokecolor="#2f528f" strokeweight="1pt">
                 <v:textbox>
@@ -2555,6 +2417,165 @@
           <w:tab w:val="left" w:pos="8325"/>
         </w:tabs>
       </w:pPr>
+      <w:r>
+        <w:rPr>
+          <w:noProof/>
+          <w:lang w:eastAsia="en-CA"/>
+        </w:rPr>
+        <mc:AlternateContent>
+          <mc:Choice Requires="wps">
+            <w:drawing>
+              <wp:anchor distT="45720" distB="45720" distL="114300" distR="114300" simplePos="0" relativeHeight="251727872" behindDoc="1" locked="0" layoutInCell="1" allowOverlap="1" wp14:anchorId="26BE19DD" wp14:editId="70DB72C9">
+                <wp:simplePos x="0" y="0"/>
+                <wp:positionH relativeFrom="margin">
+                  <wp:posOffset>2981325</wp:posOffset>
+                </wp:positionH>
+                <wp:positionV relativeFrom="paragraph">
+                  <wp:posOffset>1630680</wp:posOffset>
+                </wp:positionV>
+                <wp:extent cx="2781300" cy="523875"/>
+                <wp:effectExtent l="0" t="0" r="0" b="0"/>
+                <wp:wrapNone/>
+                <wp:docPr id="221" name="Text Box 2"/>
+                <wp:cNvGraphicFramePr>
+                  <a:graphicFrameLocks xmlns:a="http://schemas.openxmlformats.org/drawingml/2006/main"/>
+                </wp:cNvGraphicFramePr>
+                <a:graphic xmlns:a="http://schemas.openxmlformats.org/drawingml/2006/main">
+                  <a:graphicData uri="http://schemas.microsoft.com/office/word/2010/wordprocessingShape">
+                    <wps:wsp>
+                      <wps:cNvSpPr txBox="1">
+                        <a:spLocks noChangeArrowheads="1"/>
+                      </wps:cNvSpPr>
+                      <wps:spPr bwMode="auto">
+                        <a:xfrm>
+                          <a:off x="0" y="0"/>
+                          <a:ext cx="2781300" cy="523875"/>
+                        </a:xfrm>
+                        <a:prstGeom prst="rect">
+                          <a:avLst/>
+                        </a:prstGeom>
+                        <a:noFill/>
+                        <a:ln w="9525">
+                          <a:noFill/>
+                          <a:miter lim="800000"/>
+                          <a:headEnd/>
+                          <a:tailEnd/>
+                        </a:ln>
+                      </wps:spPr>
+                      <wps:txbx>
+                        <w:txbxContent>
+                          <w:p>
+                            <w:pPr>
+                              <w:rPr>
+                                <w:rFonts w:ascii="Times New Roman" w:hAnsi="Times New Roman" w:cs="Times New Roman"/>
+                                <w:color w:val="FF0000"/>
+                                <w:sz w:val="26"/>
+                                <w:szCs w:val="26"/>
+                              </w:rPr>
+                            </w:pPr>
+                            <w:r>
+                              <w:rPr>
+                                <w:rFonts w:ascii="Times New Roman" w:hAnsi="Times New Roman" w:cs="Times New Roman"/>
+                                <w:color w:val="FF0000"/>
+                                <w:sz w:val="26"/>
+                                <w:szCs w:val="26"/>
+                              </w:rPr>
+                              <w:t>Ψ</w:t>
+                            </w:r>
+                            <w:r>
+                              <w:rPr>
+                                <w:rFonts w:ascii="Times New Roman" w:hAnsi="Times New Roman" w:cs="Times New Roman"/>
+                                <w:color w:val="FF0000"/>
+                                <w:sz w:val="26"/>
+                                <w:szCs w:val="26"/>
+                              </w:rPr>
+                              <w:t>’s after entering the block</w:t>
+                            </w:r>
+                            <w:r>
+                              <w:rPr>
+                                <w:rFonts w:ascii="Times New Roman" w:hAnsi="Times New Roman" w:cs="Times New Roman"/>
+                                <w:color w:val="FF0000"/>
+                                <w:sz w:val="26"/>
+                                <w:szCs w:val="26"/>
+                              </w:rPr>
+                              <w:t xml:space="preserve"> – has already charged its next shot</w:t>
+                            </w:r>
+                            <w:bookmarkStart w:id="0" w:name="_GoBack"/>
+                            <w:bookmarkEnd w:id="0"/>
+                          </w:p>
+                        </w:txbxContent>
+                      </wps:txbx>
+                      <wps:bodyPr rot="0" vert="horz" wrap="square" lIns="91440" tIns="45720" rIns="91440" bIns="45720" anchor="t" anchorCtr="0">
+                        <a:noAutofit/>
+                      </wps:bodyPr>
+                    </wps:wsp>
+                  </a:graphicData>
+                </a:graphic>
+                <wp14:sizeRelH relativeFrom="margin">
+                  <wp14:pctWidth>0</wp14:pctWidth>
+                </wp14:sizeRelH>
+                <wp14:sizeRelV relativeFrom="margin">
+                  <wp14:pctHeight>0</wp14:pctHeight>
+                </wp14:sizeRelV>
+              </wp:anchor>
+            </w:drawing>
+          </mc:Choice>
+          <mc:Fallback>
+            <w:pict>
+              <v:shapetype w14:anchorId="26BE19DD" id="_x0000_t202" coordsize="21600,21600" o:spt="202" path="m,l,21600r21600,l21600,xe">
+                <v:stroke joinstyle="miter"/>
+                <v:path gradientshapeok="t" o:connecttype="rect"/>
+              </v:shapetype>
+              <v:shape id="_x0000_s1039" type="#_x0000_t202" style="position:absolute;margin-left:234.75pt;margin-top:128.4pt;width:219pt;height:41.25pt;z-index:-251588608;visibility:visible;mso-wrap-style:square;mso-width-percent:0;mso-height-percent:0;mso-wrap-distance-left:9pt;mso-wrap-distance-top:3.6pt;mso-wrap-distance-right:9pt;mso-wrap-distance-bottom:3.6pt;mso-position-horizontal:absolute;mso-position-horizontal-relative:margin;mso-position-vertical:absolute;mso-position-vertical-relative:text;mso-width-percent:0;mso-height-percent:0;mso-width-relative:margin;mso-height-relative:margin;v-text-anchor:top" o:gfxdata="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" filled="f" stroked="f">
+                <v:textbox>
+                  <w:txbxContent>
+                    <w:p>
+                      <w:pPr>
+                        <w:rPr>
+                          <w:rFonts w:ascii="Times New Roman" w:hAnsi="Times New Roman" w:cs="Times New Roman"/>
+                          <w:color w:val="FF0000"/>
+                          <w:sz w:val="26"/>
+                          <w:szCs w:val="26"/>
+                        </w:rPr>
+                      </w:pPr>
+                      <w:r>
+                        <w:rPr>
+                          <w:rFonts w:ascii="Times New Roman" w:hAnsi="Times New Roman" w:cs="Times New Roman"/>
+                          <w:color w:val="FF0000"/>
+                          <w:sz w:val="26"/>
+                          <w:szCs w:val="26"/>
+                        </w:rPr>
+                        <w:t>Ψ</w:t>
+                      </w:r>
+                      <w:r>
+                        <w:rPr>
+                          <w:rFonts w:ascii="Times New Roman" w:hAnsi="Times New Roman" w:cs="Times New Roman"/>
+                          <w:color w:val="FF0000"/>
+                          <w:sz w:val="26"/>
+                          <w:szCs w:val="26"/>
+                        </w:rPr>
+                        <w:t>’s after entering the block</w:t>
+                      </w:r>
+                      <w:r>
+                        <w:rPr>
+                          <w:rFonts w:ascii="Times New Roman" w:hAnsi="Times New Roman" w:cs="Times New Roman"/>
+                          <w:color w:val="FF0000"/>
+                          <w:sz w:val="26"/>
+                          <w:szCs w:val="26"/>
+                        </w:rPr>
+                        <w:t xml:space="preserve"> – has already charged its next shot</w:t>
+                      </w:r>
+                      <w:bookmarkStart w:id="1" w:name="_GoBack"/>
+                      <w:bookmarkEnd w:id="1"/>
+                    </w:p>
+                  </w:txbxContent>
+                </v:textbox>
+                <w10:wrap anchorx="margin"/>
+              </v:shape>
+            </w:pict>
+          </mc:Fallback>
+        </mc:AlternateContent>
+      </w:r>
       <w:r>
         <w:rPr>
           <w:noProof/>
@@ -2618,7 +2639,7 @@
               </wp:anchor>
             </w:drawing>
           </mc:Choice>
-          <mc:Fallback>
+          <mc:Fallback xmlns:cx1="http://schemas.microsoft.com/office/drawing/2015/9/8/chartex">
             <w:pict>
               <v:shape w14:anchorId="7964D84A" id="Arrow: Down 219" o:spid="_x0000_s1026" type="#_x0000_t67" style="position:absolute;margin-left:201pt;margin-top:201.9pt;width:19.5pt;height:18pt;z-index:251736064;visibility:visible;mso-wrap-style:square;mso-width-percent:0;mso-height-percent:0;mso-wrap-distance-left:9pt;mso-wrap-distance-top:0;mso-wrap-distance-right:9pt;mso-wrap-distance-bottom:0;mso-position-horizontal:absolute;mso-position-horizontal-relative:text;mso-position-vertical:absolute;mso-position-vertical-relative:text;mso-width-percent:0;mso-height-percent:0;mso-width-relative:margin;mso-height-relative:margin;v-text-anchor:middle" o:gfxdata="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" adj="10800" fillcolor="yellow" strokecolor="windowText" strokeweight="1pt"/>
             </w:pict>
@@ -2714,7 +2735,7 @@
               </wp:anchor>
             </w:drawing>
           </mc:Choice>
-          <mc:Fallback>
+          <mc:Fallback xmlns:cx1="http://schemas.microsoft.com/office/drawing/2015/9/8/chartex">
             <w:pict>
               <v:shape w14:anchorId="52E3C6E6" id="Flowchart: Alternate Process 2" o:spid="_x0000_s1040" type="#_x0000_t176" style="position:absolute;margin-left:157.5pt;margin-top:223.45pt;width:114.75pt;height:30pt;z-index:251734016;visibility:visible;mso-wrap-style:square;mso-width-percent:0;mso-height-percent:0;mso-wrap-distance-left:9pt;mso-wrap-distance-top:0;mso-wrap-distance-right:9pt;mso-wrap-distance-bottom:0;mso-position-horizontal:absolute;mso-position-horizontal-relative:text;mso-position-vertical:absolute;mso-position-vertical-relative:text;mso-width-percent:0;mso-height-percent:0;mso-width-relative:margin;mso-height-relative:margin;v-text-anchor:middle" o:gfxdata="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" fillcolor="#4472c4" strokecolor="#2f528f" strokeweight="1pt">
                 <v:textbox>
@@ -2809,7 +2830,7 @@
               </wp:anchor>
             </w:drawing>
           </mc:Choice>
-          <mc:Fallback>
+          <mc:Fallback xmlns:cx1="http://schemas.microsoft.com/office/drawing/2015/9/8/chartex">
             <w:pict>
               <v:shape w14:anchorId="13EB0544" id="Arrow: Down 210" o:spid="_x0000_s1026" type="#_x0000_t67" style="position:absolute;margin-left:199.5pt;margin-top:129.9pt;width:27pt;height:32.25pt;z-index:251716608;visibility:visible;mso-wrap-style:square;mso-width-percent:0;mso-height-percent:0;mso-wrap-distance-left:9pt;mso-wrap-distance-top:0;mso-wrap-distance-right:9pt;mso-wrap-distance-bottom:0;mso-position-horizontal:absolute;mso-position-horizontal-relative:text;mso-position-vertical:absolute;mso-position-vertical-relative:text;mso-width-percent:0;mso-height-percent:0;mso-width-relative:margin;mso-height-relative:margin;v-text-anchor:middle" o:gfxdata="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" adj="12558" fillcolor="yellow" strokecolor="windowText" strokeweight="1pt"/>
             </w:pict>
@@ -2902,7 +2923,7 @@
               </wp:anchor>
             </w:drawing>
           </mc:Choice>
-          <mc:Fallback>
+          <mc:Fallback xmlns:cx1="http://schemas.microsoft.com/office/drawing/2015/9/8/chartex">
             <w:pict>
               <v:shape w14:anchorId="6EE6A366" id="Flowchart: Alternate Process 208" o:spid="_x0000_s1041" type="#_x0000_t176" style="position:absolute;margin-left:169.5pt;margin-top:82.65pt;width:83.25pt;height:41.25pt;z-index:251712512;visibility:visible;mso-wrap-style:square;mso-width-percent:0;mso-height-percent:0;mso-wrap-distance-left:9pt;mso-wrap-distance-top:0;mso-wrap-distance-right:9pt;mso-wrap-distance-bottom:0;mso-position-horizontal:absolute;mso-position-horizontal-relative:text;mso-position-vertical:absolute;mso-position-vertical-relative:text;mso-width-percent:0;mso-height-percent:0;mso-width-relative:margin;mso-height-relative:margin;v-text-anchor:middle" o:gfxdata="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" fillcolor="#4472c4 [3204]" strokecolor="#1f3763 [1604]" strokeweight="1pt">
                 <v:textbox>
@@ -2943,7 +2964,7 @@
 </file>
 
 <file path=word/numbering.xml><?xml version="1.0" encoding="utf-8"?>
-<w:numbering xmlns:wpc="http://schemas.microsoft.com/office/word/2010/wordprocessingCanvas" xmlns:cx="http://schemas.microsoft.com/office/drawing/2014/chartex" xmlns:cx1="http://schemas.microsoft.com/office/drawing/2015/9/8/chartex" xmlns:mc="http://schemas.openxmlformats.org/markup-compatibility/2006" xmlns:o="urn:schemas-microsoft-com:office:office" xmlns:r="http://schemas.openxmlformats.org/officeDocument/2006/relationships" xmlns:m="http://schemas.openxmlformats.org/officeDocument/2006/math" xmlns:v="urn:schemas-microsoft-com:vml" xmlns:wp14="http://schemas.microsoft.com/office/word/2010/wordprocessingDrawing" xmlns:wp="http://schemas.openxmlformats.org/drawingml/2006/wordprocessingDrawing" xmlns:w10="urn:schemas-microsoft-com:office:word" xmlns:w="http://schemas.openxmlformats.org/wordprocessingml/2006/main" xmlns:w14="http://schemas.microsoft.com/office/word/2010/wordml" xmlns:w15="http://schemas.microsoft.com/office/word/2012/wordml" xmlns:w16se="http://schemas.microsoft.com/office/word/2015/wordml/symex" xmlns:wpg="http://schemas.microsoft.com/office/word/2010/wordprocessingGroup" xmlns:wpi="http://schemas.microsoft.com/office/word/2010/wordprocessingInk" xmlns:wne="http://schemas.microsoft.com/office/word/2006/wordml" xmlns:wps="http://schemas.microsoft.com/office/word/2010/wordprocessingShape" mc:Ignorable="w14 w15 w16se wp14">
+<w:numbering xmlns:wpc="http://schemas.microsoft.com/office/word/2010/wordprocessingCanvas" xmlns:cx="http://schemas.microsoft.com/office/drawing/2014/chartex" xmlns:mc="http://schemas.openxmlformats.org/markup-compatibility/2006" xmlns:o="urn:schemas-microsoft-com:office:office" xmlns:r="http://schemas.openxmlformats.org/officeDocument/2006/relationships" xmlns:m="http://schemas.openxmlformats.org/officeDocument/2006/math" xmlns:v="urn:schemas-microsoft-com:vml" xmlns:wp14="http://schemas.microsoft.com/office/word/2010/wordprocessingDrawing" xmlns:wp="http://schemas.openxmlformats.org/drawingml/2006/wordprocessingDrawing" xmlns:w10="urn:schemas-microsoft-com:office:word" xmlns:w="http://schemas.openxmlformats.org/wordprocessingml/2006/main" xmlns:w14="http://schemas.microsoft.com/office/word/2010/wordml" xmlns:w15="http://schemas.microsoft.com/office/word/2012/wordml" xmlns:w16se="http://schemas.microsoft.com/office/word/2015/wordml/symex" xmlns:wpg="http://schemas.microsoft.com/office/word/2010/wordprocessingGroup" xmlns:wpi="http://schemas.microsoft.com/office/word/2010/wordprocessingInk" xmlns:wne="http://schemas.microsoft.com/office/word/2006/wordml" xmlns:wps="http://schemas.microsoft.com/office/word/2010/wordprocessingShape" mc:Ignorable="w14 w15 w16se wp14">
   <w:abstractNum w:abstractNumId="0" w15:restartNumberingAfterBreak="0">
     <w:nsid w:val="22E97D51"/>
     <w:multiLevelType w:val="hybridMultilevel"/>
@@ -4834,7 +4855,7 @@
 </file>
 
 <file path=customXml/itemProps1.xml><?xml version="1.0" encoding="utf-8"?>
-<ds:datastoreItem xmlns:ds="http://schemas.openxmlformats.org/officeDocument/2006/customXml" ds:itemID="{9899DC2E-5EAF-4D4B-8F10-285182B69175}">
+<ds:datastoreItem xmlns:ds="http://schemas.openxmlformats.org/officeDocument/2006/customXml" ds:itemID="{54B6E380-4A65-4480-AC2E-A398717006A6}">
   <ds:schemaRefs>
     <ds:schemaRef ds:uri="http://schemas.openxmlformats.org/officeDocument/2006/bibliography"/>
   </ds:schemaRefs>

</xml_diff>